<commit_message>
Terminata relazione front end
</commit_message>
<xml_diff>
--- a/Relazione e diagrammi/Relazione/Relazione frontend.docx
+++ b/Relazione e diagrammi/Relazione/Relazione frontend.docx
@@ -5135,6 +5135,1320 @@
         <w:rPr>
           <w:rtl w:val="0"/>
         </w:rPr>
+        <w:t>Scripts</w:t>
+      </w:r>
+    </w:p>
+    <w:p>
+      <w:pPr>
+        <w:pStyle w:val="Corpo"/>
+        <w:bidi w:val="0"/>
+      </w:pPr>
+    </w:p>
+    <w:p>
+      <w:pPr>
+        <w:pStyle w:val="Corpo"/>
+        <w:numPr>
+          <w:ilvl w:val="0"/>
+          <w:numId w:val="2"/>
+        </w:numPr>
+        <w:bidi w:val="0"/>
+      </w:pPr>
+      <w:r>
+        <w:rPr>
+          <w:rtl w:val="0"/>
+        </w:rPr>
+        <w:t>All</w:t>
+      </w:r>
+      <w:r>
+        <w:rPr>
+          <w:rtl w:val="0"/>
+        </w:rPr>
+        <w:t>’</w:t>
+      </w:r>
+      <w:r>
+        <w:rPr>
+          <w:rtl w:val="0"/>
+        </w:rPr>
+        <w:t xml:space="preserve">interno del file </w:t>
+      </w:r>
+      <w:r>
+        <w:rPr>
+          <w:b w:val="1"/>
+          <w:bCs w:val="1"/>
+          <w:rtl w:val="0"/>
+          <w:lang w:val="it-IT"/>
+        </w:rPr>
+        <w:t>bar.js</w:t>
+      </w:r>
+      <w:r>
+        <w:rPr>
+          <w:rtl w:val="0"/>
+        </w:rPr>
+        <w:t xml:space="preserve"> sono definite le due funzioni che permettono di aprire e di chiudere il menu a tendina presente nella navigation bar dell</w:t>
+      </w:r>
+      <w:r>
+        <w:rPr>
+          <w:rtl w:val="0"/>
+        </w:rPr>
+        <w:t>’</w:t>
+      </w:r>
+      <w:r>
+        <w:rPr>
+          <w:rtl w:val="0"/>
+        </w:rPr>
+        <w:t>applicazione web:</w:t>
+      </w:r>
+    </w:p>
+    <w:p>
+      <w:pPr>
+        <w:pStyle w:val="Corpo"/>
+        <w:numPr>
+          <w:ilvl w:val="1"/>
+          <w:numId w:val="7"/>
+        </w:numPr>
+        <w:bidi w:val="0"/>
+      </w:pPr>
+      <w:r>
+        <w:rPr>
+          <w:rtl w:val="0"/>
+        </w:rPr>
+        <w:t xml:space="preserve">La funzione </w:t>
+      </w:r>
+      <w:r>
+        <w:rPr>
+          <w:b w:val="1"/>
+          <w:bCs w:val="1"/>
+          <w:rtl w:val="0"/>
+          <w:lang w:val="it-IT"/>
+        </w:rPr>
+        <w:t>openMenu()</w:t>
+      </w:r>
+      <w:r>
+        <w:rPr>
+          <w:rtl w:val="0"/>
+        </w:rPr>
+        <w:t xml:space="preserve"> quando viene invocata apre il menu a tendina. La funzione non fa altro che impostare a </w:t>
+      </w:r>
+      <w:r>
+        <w:rPr>
+          <w:b w:val="1"/>
+          <w:bCs w:val="1"/>
+          <w:rtl w:val="0"/>
+          <w:lang w:val="it-IT"/>
+        </w:rPr>
+        <w:t>block</w:t>
+      </w:r>
+      <w:r>
+        <w:rPr>
+          <w:rtl w:val="0"/>
+        </w:rPr>
+        <w:t xml:space="preserve"> il valore della propriet</w:t>
+      </w:r>
+      <w:r>
+        <w:rPr>
+          <w:rtl w:val="0"/>
+        </w:rPr>
+        <w:t xml:space="preserve">à </w:t>
+      </w:r>
+      <w:r>
+        <w:rPr>
+          <w:rtl w:val="0"/>
+        </w:rPr>
+        <w:t xml:space="preserve">CSS </w:t>
+      </w:r>
+      <w:r>
+        <w:rPr>
+          <w:b w:val="1"/>
+          <w:bCs w:val="1"/>
+          <w:rtl w:val="0"/>
+          <w:lang w:val="it-IT"/>
+        </w:rPr>
+        <w:t>display</w:t>
+      </w:r>
+      <w:r>
+        <w:rPr>
+          <w:rtl w:val="0"/>
+        </w:rPr>
+        <w:t xml:space="preserve"> del tag associato al menu a tendina.</w:t>
+      </w:r>
+    </w:p>
+    <w:p>
+      <w:pPr>
+        <w:pStyle w:val="Corpo"/>
+        <w:numPr>
+          <w:ilvl w:val="1"/>
+          <w:numId w:val="7"/>
+        </w:numPr>
+        <w:bidi w:val="0"/>
+      </w:pPr>
+      <w:r>
+        <w:rPr>
+          <w:rtl w:val="0"/>
+        </w:rPr>
+        <w:t xml:space="preserve">La funzione </w:t>
+      </w:r>
+      <w:r>
+        <w:rPr>
+          <w:b w:val="1"/>
+          <w:bCs w:val="1"/>
+          <w:rtl w:val="0"/>
+          <w:lang w:val="it-IT"/>
+        </w:rPr>
+        <w:t>closeMenu()</w:t>
+      </w:r>
+      <w:r>
+        <w:rPr>
+          <w:rtl w:val="0"/>
+        </w:rPr>
+        <w:t xml:space="preserve"> quando viene invocata chiude il menu a tendina. La funzione non fa altro che impostare a </w:t>
+      </w:r>
+      <w:r>
+        <w:rPr>
+          <w:b w:val="1"/>
+          <w:bCs w:val="1"/>
+          <w:rtl w:val="0"/>
+          <w:lang w:val="it-IT"/>
+        </w:rPr>
+        <w:t>none</w:t>
+      </w:r>
+      <w:r>
+        <w:rPr>
+          <w:rtl w:val="0"/>
+        </w:rPr>
+        <w:t xml:space="preserve"> il valore della propriet</w:t>
+      </w:r>
+      <w:r>
+        <w:rPr>
+          <w:rtl w:val="0"/>
+        </w:rPr>
+        <w:t xml:space="preserve">à </w:t>
+      </w:r>
+      <w:r>
+        <w:rPr>
+          <w:rtl w:val="0"/>
+        </w:rPr>
+        <w:t xml:space="preserve">CSS </w:t>
+      </w:r>
+      <w:r>
+        <w:rPr>
+          <w:b w:val="1"/>
+          <w:bCs w:val="1"/>
+          <w:rtl w:val="0"/>
+          <w:lang w:val="it-IT"/>
+        </w:rPr>
+        <w:t>display</w:t>
+      </w:r>
+      <w:r>
+        <w:rPr>
+          <w:rtl w:val="0"/>
+        </w:rPr>
+        <w:t xml:space="preserve"> del tag associato al menu a tendina.</w:t>
+      </w:r>
+    </w:p>
+    <w:p>
+      <w:pPr>
+        <w:pStyle w:val="Corpo"/>
+        <w:bidi w:val="0"/>
+      </w:pPr>
+    </w:p>
+    <w:p>
+      <w:pPr>
+        <w:pStyle w:val="Corpo"/>
+        <w:numPr>
+          <w:ilvl w:val="0"/>
+          <w:numId w:val="2"/>
+        </w:numPr>
+        <w:bidi w:val="0"/>
+      </w:pPr>
+      <w:r>
+        <w:rPr>
+          <w:rtl w:val="0"/>
+        </w:rPr>
+        <w:t>All</w:t>
+      </w:r>
+      <w:r>
+        <w:rPr>
+          <w:rtl w:val="0"/>
+        </w:rPr>
+        <w:t>’</w:t>
+      </w:r>
+      <w:r>
+        <w:rPr>
+          <w:rtl w:val="0"/>
+        </w:rPr>
+        <w:t xml:space="preserve">interno del file </w:t>
+      </w:r>
+      <w:r>
+        <w:rPr>
+          <w:b w:val="1"/>
+          <w:bCs w:val="1"/>
+          <w:rtl w:val="0"/>
+          <w:lang w:val="it-IT"/>
+        </w:rPr>
+        <w:t>form.js</w:t>
+      </w:r>
+      <w:r>
+        <w:rPr>
+          <w:rtl w:val="0"/>
+        </w:rPr>
+        <w:t xml:space="preserve"> sono definite una serie di funzioni che implementano la logica dei form  dell</w:t>
+      </w:r>
+      <w:r>
+        <w:rPr>
+          <w:rtl w:val="0"/>
+        </w:rPr>
+        <w:t>’</w:t>
+      </w:r>
+      <w:r>
+        <w:rPr>
+          <w:rtl w:val="0"/>
+        </w:rPr>
+        <w:t>applicazione web:</w:t>
+      </w:r>
+    </w:p>
+    <w:p>
+      <w:pPr>
+        <w:pStyle w:val="Corpo"/>
+        <w:numPr>
+          <w:ilvl w:val="1"/>
+          <w:numId w:val="7"/>
+        </w:numPr>
+        <w:bidi w:val="0"/>
+      </w:pPr>
+      <w:r>
+        <w:rPr>
+          <w:rtl w:val="0"/>
+        </w:rPr>
+        <w:t xml:space="preserve">La funzione </w:t>
+      </w:r>
+      <w:r>
+        <w:rPr>
+          <w:b w:val="1"/>
+          <w:bCs w:val="1"/>
+          <w:rtl w:val="0"/>
+          <w:lang w:val="it-IT"/>
+        </w:rPr>
+        <w:t>showInfo()</w:t>
+      </w:r>
+      <w:r>
+        <w:rPr>
+          <w:rtl w:val="0"/>
+        </w:rPr>
+        <w:t xml:space="preserve"> quando viene invocata mostra una messaggio di errore all</w:t>
+      </w:r>
+      <w:r>
+        <w:rPr>
+          <w:rtl w:val="0"/>
+        </w:rPr>
+        <w:t>’</w:t>
+      </w:r>
+      <w:r>
+        <w:rPr>
+          <w:rtl w:val="0"/>
+        </w:rPr>
+        <w:t>interno del form ad essa associato. Il testo del messaggio va specificato come parametro della funzione.</w:t>
+      </w:r>
+    </w:p>
+    <w:p>
+      <w:pPr>
+        <w:pStyle w:val="Corpo"/>
+        <w:numPr>
+          <w:ilvl w:val="1"/>
+          <w:numId w:val="7"/>
+        </w:numPr>
+        <w:bidi w:val="0"/>
+      </w:pPr>
+      <w:r>
+        <w:rPr>
+          <w:rtl w:val="0"/>
+        </w:rPr>
+        <w:t xml:space="preserve">La funzione </w:t>
+      </w:r>
+      <w:r>
+        <w:rPr>
+          <w:b w:val="1"/>
+          <w:bCs w:val="1"/>
+          <w:rtl w:val="0"/>
+          <w:lang w:val="it-IT"/>
+        </w:rPr>
+        <w:t>sendDataToServer()</w:t>
+      </w:r>
+      <w:r>
+        <w:rPr>
+          <w:rtl w:val="0"/>
+        </w:rPr>
+        <w:t xml:space="preserve"> raccoglie il valore di tutti i campi contenuti nel form e li inserisce all</w:t>
+      </w:r>
+      <w:r>
+        <w:rPr>
+          <w:rtl w:val="0"/>
+        </w:rPr>
+        <w:t>’</w:t>
+      </w:r>
+      <w:r>
+        <w:rPr>
+          <w:rtl w:val="0"/>
+        </w:rPr>
+        <w:t xml:space="preserve">interno di un oggetto </w:t>
+      </w:r>
+      <w:r>
+        <w:rPr>
+          <w:b w:val="1"/>
+          <w:bCs w:val="1"/>
+          <w:rtl w:val="0"/>
+          <w:lang w:val="it-IT"/>
+        </w:rPr>
+        <w:t>JSON</w:t>
+      </w:r>
+      <w:r>
+        <w:rPr>
+          <w:rtl w:val="0"/>
+        </w:rPr>
+        <w:t>. L</w:t>
+      </w:r>
+      <w:r>
+        <w:rPr>
+          <w:rtl w:val="0"/>
+        </w:rPr>
+        <w:t>’</w:t>
+      </w:r>
+      <w:r>
+        <w:rPr>
+          <w:rtl w:val="0"/>
+        </w:rPr>
+        <w:t xml:space="preserve">oggetto contenente i dati del form viene inviato al server tramite una richiesta HTTP. Se il server risponde che la richiesta </w:t>
+      </w:r>
+      <w:r>
+        <w:rPr>
+          <w:rtl w:val="0"/>
+        </w:rPr>
+        <w:t xml:space="preserve">è </w:t>
+      </w:r>
+      <w:r>
+        <w:rPr>
+          <w:rtl w:val="0"/>
+        </w:rPr>
+        <w:t xml:space="preserve">stata servita con successo il client viene reindirizzato ad una nuova pagina web, altrimenti nel form viene visualizzato un messaggio che spiega il motivo per cui la richiesta </w:t>
+      </w:r>
+      <w:r>
+        <w:rPr>
+          <w:rtl w:val="0"/>
+        </w:rPr>
+        <w:t xml:space="preserve">è </w:t>
+      </w:r>
+      <w:r>
+        <w:rPr>
+          <w:rtl w:val="0"/>
+        </w:rPr>
+        <w:t>fallita. L</w:t>
+      </w:r>
+      <w:r>
+        <w:rPr>
+          <w:rtl w:val="0"/>
+        </w:rPr>
+        <w:t>’</w:t>
+      </w:r>
+      <w:r>
+        <w:rPr>
+          <w:b w:val="1"/>
+          <w:bCs w:val="1"/>
+          <w:rtl w:val="0"/>
+          <w:lang w:val="it-IT"/>
+        </w:rPr>
+        <w:t>url dell</w:t>
+      </w:r>
+      <w:r>
+        <w:rPr>
+          <w:b w:val="1"/>
+          <w:bCs w:val="1"/>
+          <w:rtl w:val="0"/>
+          <w:lang w:val="it-IT"/>
+        </w:rPr>
+        <w:t>’</w:t>
+      </w:r>
+      <w:r>
+        <w:rPr>
+          <w:b w:val="1"/>
+          <w:bCs w:val="1"/>
+          <w:rtl w:val="0"/>
+          <w:lang w:val="it-IT"/>
+        </w:rPr>
+        <w:t>api</w:t>
+      </w:r>
+      <w:r>
+        <w:rPr>
+          <w:rtl w:val="0"/>
+        </w:rPr>
+        <w:t xml:space="preserve"> a cui sono inviati i dati del form, il </w:t>
+      </w:r>
+      <w:r>
+        <w:rPr>
+          <w:b w:val="1"/>
+          <w:bCs w:val="1"/>
+          <w:rtl w:val="0"/>
+          <w:lang w:val="it-IT"/>
+        </w:rPr>
+        <w:t xml:space="preserve">tipo di richiesta HTTP </w:t>
+      </w:r>
+      <w:r>
+        <w:rPr>
+          <w:rtl w:val="0"/>
+        </w:rPr>
+        <w:t>e l</w:t>
+      </w:r>
+      <w:r>
+        <w:rPr>
+          <w:rtl w:val="0"/>
+        </w:rPr>
+        <w:t>’</w:t>
+      </w:r>
+      <w:r>
+        <w:rPr>
+          <w:b w:val="1"/>
+          <w:bCs w:val="1"/>
+          <w:rtl w:val="0"/>
+          <w:lang w:val="it-IT"/>
+        </w:rPr>
+        <w:t>url di reindirizzamento</w:t>
+      </w:r>
+      <w:r>
+        <w:rPr>
+          <w:rtl w:val="0"/>
+        </w:rPr>
+        <w:t xml:space="preserve"> vengono specificati come parametri della funzione. Se la risposta del server contiene dei token di autenticazione la funzione li memorizza tra i </w:t>
+      </w:r>
+      <w:r>
+        <w:rPr>
+          <w:b w:val="1"/>
+          <w:bCs w:val="1"/>
+          <w:rtl w:val="0"/>
+          <w:lang w:val="it-IT"/>
+        </w:rPr>
+        <w:t>cookies</w:t>
+      </w:r>
+      <w:r>
+        <w:rPr>
+          <w:rtl w:val="0"/>
+        </w:rPr>
+        <w:t xml:space="preserve"> del client.</w:t>
+      </w:r>
+    </w:p>
+    <w:p>
+      <w:pPr>
+        <w:pStyle w:val="Corpo"/>
+        <w:numPr>
+          <w:ilvl w:val="1"/>
+          <w:numId w:val="7"/>
+        </w:numPr>
+        <w:bidi w:val="0"/>
+      </w:pPr>
+      <w:r>
+        <w:rPr>
+          <w:rtl w:val="0"/>
+        </w:rPr>
+        <w:t xml:space="preserve">La funzione </w:t>
+      </w:r>
+      <w:r>
+        <w:rPr>
+          <w:b w:val="1"/>
+          <w:bCs w:val="1"/>
+          <w:rtl w:val="0"/>
+          <w:lang w:val="it-IT"/>
+        </w:rPr>
+        <w:t>confermaPassword()</w:t>
+      </w:r>
+      <w:r>
+        <w:rPr>
+          <w:rtl w:val="0"/>
+        </w:rPr>
+        <w:t xml:space="preserve"> verifica se la stringa contenuta nel campo </w:t>
+      </w:r>
+      <w:r>
+        <w:rPr>
+          <w:b w:val="1"/>
+          <w:bCs w:val="1"/>
+          <w:rtl w:val="0"/>
+          <w:lang w:val="it-IT"/>
+        </w:rPr>
+        <w:t>password</w:t>
+      </w:r>
+      <w:r>
+        <w:rPr>
+          <w:rtl w:val="0"/>
+        </w:rPr>
+        <w:t xml:space="preserve"> del form coincide con quella contenuta nel campo </w:t>
+      </w:r>
+      <w:r>
+        <w:rPr>
+          <w:b w:val="1"/>
+          <w:bCs w:val="1"/>
+          <w:rtl w:val="0"/>
+          <w:lang w:val="it-IT"/>
+        </w:rPr>
+        <w:t>conferma password</w:t>
+      </w:r>
+      <w:r>
+        <w:rPr>
+          <w:rtl w:val="0"/>
+        </w:rPr>
+        <w:t>. In caso negativo visualizza un messaggio di errore e impedisce al client di inviare il contenuto del modulo al server.</w:t>
+      </w:r>
+    </w:p>
+    <w:p>
+      <w:pPr>
+        <w:pStyle w:val="Corpo"/>
+        <w:numPr>
+          <w:ilvl w:val="1"/>
+          <w:numId w:val="7"/>
+        </w:numPr>
+        <w:bidi w:val="0"/>
+      </w:pPr>
+      <w:r>
+        <w:rPr>
+          <w:rtl w:val="0"/>
+        </w:rPr>
+        <w:t xml:space="preserve">La funzione </w:t>
+      </w:r>
+      <w:r>
+        <w:rPr>
+          <w:b w:val="1"/>
+          <w:bCs w:val="1"/>
+          <w:rtl w:val="0"/>
+          <w:lang w:val="it-IT"/>
+        </w:rPr>
+        <w:t>read()</w:t>
+      </w:r>
+      <w:r>
+        <w:rPr>
+          <w:rtl w:val="0"/>
+        </w:rPr>
+        <w:t xml:space="preserve"> legge un file dal disco locale del client e ne carica il contenuto all</w:t>
+      </w:r>
+      <w:r>
+        <w:rPr>
+          <w:rtl w:val="0"/>
+        </w:rPr>
+        <w:t>’</w:t>
+      </w:r>
+      <w:r>
+        <w:rPr>
+          <w:rtl w:val="0"/>
+        </w:rPr>
+        <w:t>interno del modulo, in modo che possa essere inviato al server insieme agli altri dati. Viene utilizzato per fare l</w:t>
+      </w:r>
+      <w:r>
+        <w:rPr>
+          <w:rtl w:val="0"/>
+        </w:rPr>
+        <w:t>’</w:t>
+      </w:r>
+      <w:r>
+        <w:rPr>
+          <w:b w:val="1"/>
+          <w:bCs w:val="1"/>
+          <w:rtl w:val="0"/>
+          <w:lang w:val="it-IT"/>
+        </w:rPr>
+        <w:t>upload</w:t>
+      </w:r>
+      <w:r>
+        <w:rPr>
+          <w:rtl w:val="0"/>
+        </w:rPr>
+        <w:t xml:space="preserve"> delle immagini degli eventi.</w:t>
+      </w:r>
+    </w:p>
+    <w:p>
+      <w:pPr>
+        <w:pStyle w:val="Corpo"/>
+        <w:numPr>
+          <w:ilvl w:val="1"/>
+          <w:numId w:val="7"/>
+        </w:numPr>
+        <w:bidi w:val="0"/>
+      </w:pPr>
+      <w:r>
+        <w:rPr>
+          <w:rtl w:val="0"/>
+        </w:rPr>
+        <w:t xml:space="preserve">La funzione </w:t>
+      </w:r>
+      <w:r>
+        <w:rPr>
+          <w:b w:val="1"/>
+          <w:bCs w:val="1"/>
+          <w:rtl w:val="0"/>
+          <w:lang w:val="it-IT"/>
+        </w:rPr>
+        <w:t>showField()</w:t>
+      </w:r>
+      <w:r>
+        <w:rPr>
+          <w:rtl w:val="0"/>
+        </w:rPr>
+        <w:t xml:space="preserve"> mostra una casella di testo all</w:t>
+      </w:r>
+      <w:r>
+        <w:rPr>
+          <w:rtl w:val="0"/>
+        </w:rPr>
+        <w:t>’</w:t>
+      </w:r>
+      <w:r>
+        <w:rPr>
+          <w:rtl w:val="0"/>
+        </w:rPr>
+        <w:t xml:space="preserve">interno del form quando si seleziona un determinato </w:t>
+      </w:r>
+      <w:r>
+        <w:rPr>
+          <w:b w:val="1"/>
+          <w:bCs w:val="1"/>
+          <w:rtl w:val="0"/>
+          <w:lang w:val="it-IT"/>
+        </w:rPr>
+        <w:t>radio button</w:t>
+      </w:r>
+      <w:r>
+        <w:rPr>
+          <w:rtl w:val="0"/>
+        </w:rPr>
+        <w:t xml:space="preserve">. Viene utilizzata nella pagina per la concessione dei privilegi. Quando si seleziona come </w:t>
+      </w:r>
+      <w:r>
+        <w:rPr>
+          <w:b w:val="1"/>
+          <w:bCs w:val="1"/>
+          <w:rtl w:val="0"/>
+          <w:lang w:val="it-IT"/>
+        </w:rPr>
+        <w:t>privilegio</w:t>
+      </w:r>
+      <w:r>
+        <w:rPr>
+          <w:rtl w:val="0"/>
+        </w:rPr>
+        <w:t xml:space="preserve"> da concedere l</w:t>
+      </w:r>
+      <w:r>
+        <w:rPr>
+          <w:rtl w:val="0"/>
+        </w:rPr>
+        <w:t>’</w:t>
+      </w:r>
+      <w:r>
+        <w:rPr>
+          <w:rtl w:val="0"/>
+        </w:rPr>
+        <w:t xml:space="preserve">opzione </w:t>
+      </w:r>
+      <w:r>
+        <w:rPr>
+          <w:rtl w:val="0"/>
+        </w:rPr>
+        <w:t>“</w:t>
+      </w:r>
+      <w:r>
+        <w:rPr>
+          <w:b w:val="1"/>
+          <w:bCs w:val="1"/>
+          <w:rtl w:val="0"/>
+          <w:lang w:val="it-IT"/>
+        </w:rPr>
+        <w:t>Organizzatore eventi</w:t>
+      </w:r>
+      <w:r>
+        <w:rPr>
+          <w:rtl w:val="0"/>
+        </w:rPr>
+        <w:t>”</w:t>
+      </w:r>
+      <w:r>
+        <w:rPr>
+          <w:rtl w:val="0"/>
+        </w:rPr>
+        <w:t>, visualizza la casella di testo in cui inserire il nome dell</w:t>
+      </w:r>
+      <w:r>
+        <w:rPr>
+          <w:rtl w:val="0"/>
+        </w:rPr>
+        <w:t>’</w:t>
+      </w:r>
+      <w:r>
+        <w:rPr>
+          <w:rtl w:val="0"/>
+        </w:rPr>
+        <w:t>organizzatore.</w:t>
+      </w:r>
+    </w:p>
+    <w:p>
+      <w:pPr>
+        <w:pStyle w:val="Corpo"/>
+        <w:bidi w:val="0"/>
+      </w:pPr>
+    </w:p>
+    <w:p>
+      <w:pPr>
+        <w:pStyle w:val="Corpo"/>
+        <w:numPr>
+          <w:ilvl w:val="0"/>
+          <w:numId w:val="2"/>
+        </w:numPr>
+        <w:bidi w:val="0"/>
+      </w:pPr>
+      <w:r>
+        <w:rPr>
+          <w:rtl w:val="0"/>
+        </w:rPr>
+        <w:t>All</w:t>
+      </w:r>
+      <w:r>
+        <w:rPr>
+          <w:rtl w:val="0"/>
+        </w:rPr>
+        <w:t>’</w:t>
+      </w:r>
+      <w:r>
+        <w:rPr>
+          <w:rtl w:val="0"/>
+        </w:rPr>
+        <w:t xml:space="preserve">interno del file </w:t>
+      </w:r>
+      <w:r>
+        <w:rPr>
+          <w:b w:val="1"/>
+          <w:bCs w:val="1"/>
+          <w:rtl w:val="0"/>
+          <w:lang w:val="it-IT"/>
+        </w:rPr>
+        <w:t>logout.js</w:t>
+      </w:r>
+      <w:r>
+        <w:rPr>
+          <w:rtl w:val="0"/>
+        </w:rPr>
+        <w:t xml:space="preserve"> è </w:t>
+      </w:r>
+      <w:r>
+        <w:rPr>
+          <w:rtl w:val="0"/>
+        </w:rPr>
+        <w:t xml:space="preserve">definita la funzione </w:t>
+      </w:r>
+      <w:r>
+        <w:rPr>
+          <w:b w:val="1"/>
+          <w:bCs w:val="1"/>
+          <w:rtl w:val="0"/>
+          <w:lang w:val="it-IT"/>
+        </w:rPr>
+        <w:t>logout()</w:t>
+      </w:r>
+      <w:r>
+        <w:rPr>
+          <w:rtl w:val="0"/>
+        </w:rPr>
+        <w:t xml:space="preserve"> che permette di eseguire il logout dall</w:t>
+      </w:r>
+      <w:r>
+        <w:rPr>
+          <w:rtl w:val="0"/>
+        </w:rPr>
+        <w:t>’</w:t>
+      </w:r>
+      <w:r>
+        <w:rPr>
+          <w:rtl w:val="0"/>
+        </w:rPr>
+        <w:t xml:space="preserve">applicazione web. La funzione semplicemente elimina i </w:t>
+      </w:r>
+      <w:r>
+        <w:rPr>
+          <w:b w:val="1"/>
+          <w:bCs w:val="1"/>
+          <w:rtl w:val="0"/>
+          <w:lang w:val="it-IT"/>
+        </w:rPr>
+        <w:t>cookies</w:t>
+      </w:r>
+      <w:r>
+        <w:rPr>
+          <w:rtl w:val="0"/>
+        </w:rPr>
+        <w:t xml:space="preserve"> del client relativi al sito web  (i token di autenticazione sono contenuti nei cookies) e lo reindirizza alla pagina di </w:t>
+      </w:r>
+      <w:r>
+        <w:rPr>
+          <w:b w:val="1"/>
+          <w:bCs w:val="1"/>
+          <w:rtl w:val="0"/>
+          <w:lang w:val="it-IT"/>
+        </w:rPr>
+        <w:t>login</w:t>
+      </w:r>
+      <w:r>
+        <w:rPr>
+          <w:rtl w:val="0"/>
+        </w:rPr>
+        <w:t>. Per eliminare i cookies si imposta la loro data di scadenza ad una data gi</w:t>
+      </w:r>
+      <w:r>
+        <w:rPr>
+          <w:rtl w:val="0"/>
+        </w:rPr>
+        <w:t xml:space="preserve">à </w:t>
+      </w:r>
+      <w:r>
+        <w:rPr>
+          <w:rtl w:val="0"/>
+        </w:rPr>
+        <w:t>passata (1</w:t>
+      </w:r>
+      <w:r>
+        <w:rPr>
+          <w:rtl w:val="0"/>
+        </w:rPr>
+        <w:t xml:space="preserve">° </w:t>
+      </w:r>
+      <w:r>
+        <w:rPr>
+          <w:rtl w:val="0"/>
+        </w:rPr>
+        <w:t>gennaio 1970 - Unix epoch).</w:t>
+      </w:r>
+    </w:p>
+    <w:p>
+      <w:pPr>
+        <w:pStyle w:val="Corpo"/>
+        <w:bidi w:val="0"/>
+      </w:pPr>
+    </w:p>
+    <w:p>
+      <w:pPr>
+        <w:pStyle w:val="Corpo"/>
+        <w:numPr>
+          <w:ilvl w:val="0"/>
+          <w:numId w:val="2"/>
+        </w:numPr>
+        <w:bidi w:val="0"/>
+      </w:pPr>
+      <w:r>
+        <w:rPr>
+          <w:rtl w:val="0"/>
+        </w:rPr>
+        <w:t>All</w:t>
+      </w:r>
+      <w:r>
+        <w:rPr>
+          <w:rtl w:val="0"/>
+        </w:rPr>
+        <w:t>’</w:t>
+      </w:r>
+      <w:r>
+        <w:rPr>
+          <w:rtl w:val="0"/>
+        </w:rPr>
+        <w:t xml:space="preserve">interno del file </w:t>
+      </w:r>
+      <w:r>
+        <w:rPr>
+          <w:b w:val="1"/>
+          <w:bCs w:val="1"/>
+          <w:rtl w:val="0"/>
+          <w:lang w:val="it-IT"/>
+        </w:rPr>
+        <w:t>QRscanner.js</w:t>
+      </w:r>
+      <w:r>
+        <w:rPr>
+          <w:rtl w:val="0"/>
+        </w:rPr>
+        <w:t xml:space="preserve"> sono definite le funzioni necessarie per scansionare i QR code associati ai biglietti al momento dell</w:t>
+      </w:r>
+      <w:r>
+        <w:rPr>
+          <w:rtl w:val="0"/>
+        </w:rPr>
+        <w:t>’</w:t>
+      </w:r>
+      <w:r>
+        <w:rPr>
+          <w:rtl w:val="0"/>
+        </w:rPr>
+        <w:t>ingresso all</w:t>
+      </w:r>
+      <w:r>
+        <w:rPr>
+          <w:rtl w:val="0"/>
+        </w:rPr>
+        <w:t>’</w:t>
+      </w:r>
+      <w:r>
+        <w:rPr>
+          <w:rtl w:val="0"/>
+        </w:rPr>
+        <w:t>evento:</w:t>
+      </w:r>
+    </w:p>
+    <w:p>
+      <w:pPr>
+        <w:pStyle w:val="Corpo"/>
+        <w:numPr>
+          <w:ilvl w:val="1"/>
+          <w:numId w:val="7"/>
+        </w:numPr>
+        <w:bidi w:val="0"/>
+      </w:pPr>
+      <w:r>
+        <w:rPr>
+          <w:rtl w:val="0"/>
+        </w:rPr>
+        <w:t xml:space="preserve">La funzione </w:t>
+      </w:r>
+      <w:r>
+        <w:rPr>
+          <w:b w:val="1"/>
+          <w:bCs w:val="1"/>
+          <w:rtl w:val="0"/>
+          <w:lang w:val="it-IT"/>
+        </w:rPr>
+        <w:t>scan()</w:t>
+      </w:r>
+      <w:r>
+        <w:rPr>
+          <w:rtl w:val="0"/>
+        </w:rPr>
+        <w:t xml:space="preserve"> accende la fotocamera del dispositivo del client e abilita la funzione per decodificare i QR code. La funzione viene eseguita ogni 2 secondi, in maniera periodica fino a quando non viene disabilitata.</w:t>
+      </w:r>
+    </w:p>
+    <w:p>
+      <w:pPr>
+        <w:pStyle w:val="Corpo"/>
+        <w:numPr>
+          <w:ilvl w:val="1"/>
+          <w:numId w:val="7"/>
+        </w:numPr>
+        <w:bidi w:val="0"/>
+      </w:pPr>
+      <w:r>
+        <w:rPr>
+          <w:rtl w:val="0"/>
+        </w:rPr>
+        <w:t xml:space="preserve">La funzione </w:t>
+      </w:r>
+      <w:r>
+        <w:rPr>
+          <w:b w:val="1"/>
+          <w:bCs w:val="1"/>
+          <w:rtl w:val="0"/>
+          <w:lang w:val="it-IT"/>
+        </w:rPr>
+        <w:t xml:space="preserve">stop() </w:t>
+      </w:r>
+      <w:r>
+        <w:rPr>
+          <w:rtl w:val="0"/>
+        </w:rPr>
+        <w:t xml:space="preserve">spegne la fotocamera del dispositivo del client e disabilita la funzione per decodificare i QR code. </w:t>
+      </w:r>
+    </w:p>
+    <w:p>
+      <w:pPr>
+        <w:pStyle w:val="Corpo"/>
+        <w:numPr>
+          <w:ilvl w:val="1"/>
+          <w:numId w:val="7"/>
+        </w:numPr>
+        <w:bidi w:val="0"/>
+      </w:pPr>
+      <w:r>
+        <w:rPr>
+          <w:rtl w:val="0"/>
+        </w:rPr>
+        <w:t xml:space="preserve">La funzione </w:t>
+      </w:r>
+      <w:r>
+        <w:rPr>
+          <w:b w:val="1"/>
+          <w:bCs w:val="1"/>
+          <w:rtl w:val="0"/>
+          <w:lang w:val="it-IT"/>
+        </w:rPr>
+        <w:t>decode()</w:t>
+      </w:r>
+      <w:r>
+        <w:rPr>
+          <w:rtl w:val="0"/>
+        </w:rPr>
+        <w:t xml:space="preserve"> esegue la decodifica dei QR code. Per prima cosa scatta un</w:t>
+      </w:r>
+      <w:r>
+        <w:rPr>
+          <w:rtl w:val="0"/>
+        </w:rPr>
+        <w:t>’</w:t>
+      </w:r>
+      <w:r>
+        <w:rPr>
+          <w:b w:val="1"/>
+          <w:bCs w:val="1"/>
+          <w:rtl w:val="0"/>
+          <w:lang w:val="it-IT"/>
+        </w:rPr>
+        <w:t>istantanea</w:t>
+      </w:r>
+      <w:r>
+        <w:rPr>
+          <w:rtl w:val="0"/>
+        </w:rPr>
+        <w:t xml:space="preserve"> del flusso video proveniente dalla fotocamera, poi effettua una chiamata alla libreria </w:t>
+      </w:r>
+      <w:r>
+        <w:rPr>
+          <w:b w:val="1"/>
+          <w:bCs w:val="1"/>
+          <w:rtl w:val="0"/>
+          <w:lang w:val="it-IT"/>
+        </w:rPr>
+        <w:t>jsqr</w:t>
+      </w:r>
+      <w:r>
+        <w:rPr>
+          <w:rtl w:val="0"/>
+        </w:rPr>
+        <w:t xml:space="preserve"> per tentare di decodificare il codice QR presente nell</w:t>
+      </w:r>
+      <w:r>
+        <w:rPr>
+          <w:rtl w:val="0"/>
+        </w:rPr>
+        <w:t>’</w:t>
+      </w:r>
+      <w:r>
+        <w:rPr>
+          <w:rtl w:val="0"/>
+        </w:rPr>
+        <w:t>immagine, se presente. Se viene rilevato un codice QR i dati in esso contenuti vengono inviati al server, che provveder</w:t>
+      </w:r>
+      <w:r>
+        <w:rPr>
+          <w:rtl w:val="0"/>
+        </w:rPr>
+        <w:t xml:space="preserve">à </w:t>
+      </w:r>
+      <w:r>
+        <w:rPr>
+          <w:rtl w:val="0"/>
+        </w:rPr>
+        <w:t>ad eseguire l</w:t>
+      </w:r>
+      <w:r>
+        <w:rPr>
+          <w:rtl w:val="0"/>
+        </w:rPr>
+        <w:t>’</w:t>
+      </w:r>
+      <w:r>
+        <w:rPr>
+          <w:rtl w:val="0"/>
+        </w:rPr>
+        <w:t>invalidazione del biglietto.</w:t>
+      </w:r>
+    </w:p>
+    <w:p>
+      <w:pPr>
+        <w:pStyle w:val="Corpo"/>
+        <w:bidi w:val="0"/>
+      </w:pPr>
+    </w:p>
+    <w:p>
+      <w:pPr>
+        <w:pStyle w:val="Corpo"/>
+        <w:numPr>
+          <w:ilvl w:val="0"/>
+          <w:numId w:val="2"/>
+        </w:numPr>
+        <w:bidi w:val="0"/>
+      </w:pPr>
+      <w:r>
+        <w:rPr>
+          <w:rtl w:val="0"/>
+        </w:rPr>
+        <w:t>All</w:t>
+      </w:r>
+      <w:r>
+        <w:rPr>
+          <w:rtl w:val="0"/>
+        </w:rPr>
+        <w:t>’</w:t>
+      </w:r>
+      <w:r>
+        <w:rPr>
+          <w:rtl w:val="0"/>
+        </w:rPr>
+        <w:t xml:space="preserve">interno del file </w:t>
+      </w:r>
+      <w:r>
+        <w:rPr>
+          <w:b w:val="1"/>
+          <w:bCs w:val="1"/>
+          <w:rtl w:val="0"/>
+          <w:lang w:val="it-IT"/>
+        </w:rPr>
+        <w:t>table.js</w:t>
+      </w:r>
+      <w:r>
+        <w:rPr>
+          <w:rtl w:val="0"/>
+        </w:rPr>
+        <w:t xml:space="preserve"> sono definite le due funzioni che permettono di evidenziare le righe di una tabella quando si passa sopra col mouse:</w:t>
+      </w:r>
+    </w:p>
+    <w:p>
+      <w:pPr>
+        <w:pStyle w:val="Corpo"/>
+        <w:numPr>
+          <w:ilvl w:val="1"/>
+          <w:numId w:val="7"/>
+        </w:numPr>
+        <w:bidi w:val="0"/>
+      </w:pPr>
+      <w:r>
+        <w:rPr>
+          <w:rtl w:val="0"/>
+        </w:rPr>
+        <w:t xml:space="preserve">La funzione </w:t>
+      </w:r>
+      <w:r>
+        <w:rPr>
+          <w:b w:val="1"/>
+          <w:bCs w:val="1"/>
+          <w:rtl w:val="0"/>
+          <w:lang w:val="it-IT"/>
+        </w:rPr>
+        <w:t>enableHover()</w:t>
+      </w:r>
+      <w:r>
+        <w:rPr>
+          <w:rtl w:val="0"/>
+        </w:rPr>
+        <w:t xml:space="preserve"> modifica il colore di una riga della tabella, quando si passa sopra col mouse, rendendola un p</w:t>
+      </w:r>
+      <w:r>
+        <w:rPr>
+          <w:rtl w:val="0"/>
+        </w:rPr>
+        <w:t xml:space="preserve">ò </w:t>
+      </w:r>
+      <w:r>
+        <w:rPr>
+          <w:rtl w:val="0"/>
+        </w:rPr>
+        <w:t>pi</w:t>
+      </w:r>
+      <w:r>
+        <w:rPr>
+          <w:rtl w:val="0"/>
+        </w:rPr>
+        <w:t xml:space="preserve">ù </w:t>
+      </w:r>
+      <w:r>
+        <w:rPr>
+          <w:rtl w:val="0"/>
+        </w:rPr>
+        <w:t>scura;</w:t>
+      </w:r>
+    </w:p>
+    <w:p>
+      <w:pPr>
+        <w:pStyle w:val="Corpo"/>
+        <w:numPr>
+          <w:ilvl w:val="1"/>
+          <w:numId w:val="7"/>
+        </w:numPr>
+        <w:bidi w:val="0"/>
+      </w:pPr>
+      <w:r>
+        <w:rPr>
+          <w:rtl w:val="0"/>
+        </w:rPr>
+        <w:t xml:space="preserve">La funzione </w:t>
+      </w:r>
+      <w:r>
+        <w:rPr>
+          <w:b w:val="1"/>
+          <w:bCs w:val="1"/>
+          <w:rtl w:val="0"/>
+          <w:lang w:val="it-IT"/>
+        </w:rPr>
+        <w:t>disableHover()</w:t>
+      </w:r>
+      <w:r>
+        <w:rPr>
+          <w:rtl w:val="0"/>
+        </w:rPr>
+        <w:t xml:space="preserve"> ripristina il normale colore della riga, una volta che si sposta il mouse.</w:t>
+      </w:r>
+    </w:p>
+    <w:p>
+      <w:pPr>
+        <w:pStyle w:val="Corpo"/>
+        <w:bidi w:val="0"/>
+      </w:pPr>
+    </w:p>
+    <w:p>
+      <w:pPr>
+        <w:pStyle w:val="Corpo"/>
+        <w:numPr>
+          <w:ilvl w:val="0"/>
+          <w:numId w:val="2"/>
+        </w:numPr>
+        <w:bidi w:val="0"/>
+      </w:pPr>
+      <w:r>
+        <w:rPr>
+          <w:rtl w:val="0"/>
+        </w:rPr>
+        <w:t xml:space="preserve">La cartella </w:t>
+      </w:r>
+      <w:r>
+        <w:rPr>
+          <w:b w:val="1"/>
+          <w:bCs w:val="1"/>
+          <w:rtl w:val="0"/>
+          <w:lang w:val="it-IT"/>
+        </w:rPr>
+        <w:t>jsqr</w:t>
+      </w:r>
+      <w:r>
+        <w:rPr>
+          <w:rtl w:val="0"/>
+        </w:rPr>
+        <w:t xml:space="preserve"> contiene la libreria esterna che viene utilizzata lato client per scansionare i codici QR associati ai biglietti.</w:t>
+      </w:r>
+    </w:p>
+    <w:p>
+      <w:pPr>
+        <w:pStyle w:val="Corpo"/>
+        <w:bidi w:val="0"/>
+      </w:pPr>
+    </w:p>
+    <w:p>
+      <w:pPr>
+        <w:pStyle w:val="Intestazione"/>
+        <w:bidi w:val="0"/>
+      </w:pPr>
+    </w:p>
+    <w:p>
+      <w:pPr>
+        <w:pStyle w:val="Intestazione"/>
+        <w:bidi w:val="0"/>
+      </w:pPr>
+      <w:r>
+        <w:rPr>
+          <w:rtl w:val="0"/>
+        </w:rPr>
         <w:t>Web pages</w:t>
       </w:r>
     </w:p>
@@ -5164,68 +6478,583 @@
     </w:p>
     <w:p>
       <w:pPr>
-        <w:pStyle w:val="Intestazione"/>
-        <w:bidi w:val="0"/>
-      </w:pPr>
-      <w:r>
-        <w:rPr>
-          <w:rtl w:val="0"/>
-        </w:rPr>
-        <w:t>Workflow event manager</w:t>
-      </w:r>
-    </w:p>
-    <w:p>
-      <w:pPr>
-        <w:pStyle w:val="Corpo"/>
-        <w:bidi w:val="0"/>
-      </w:pPr>
-    </w:p>
-    <w:p>
-      <w:pPr>
-        <w:pStyle w:val="Intestazione"/>
-        <w:bidi w:val="0"/>
-      </w:pPr>
-      <w:r>
-        <w:rPr>
-          <w:rtl w:val="0"/>
-        </w:rPr>
-        <w:t>Workflow biglietteria</w:t>
-      </w:r>
-    </w:p>
-    <w:p>
-      <w:pPr>
-        <w:pStyle w:val="Corpo"/>
-        <w:bidi w:val="0"/>
-      </w:pPr>
-    </w:p>
-    <w:p>
-      <w:pPr>
-        <w:pStyle w:val="Intestazione"/>
-        <w:bidi w:val="0"/>
-      </w:pPr>
-      <w:r>
-        <w:rPr>
-          <w:rtl w:val="0"/>
-        </w:rPr>
-        <w:t>Workflow cliente</w:t>
-      </w:r>
-    </w:p>
-    <w:p>
-      <w:pPr>
-        <w:pStyle w:val="Corpo"/>
-        <w:bidi w:val="0"/>
-      </w:pPr>
-    </w:p>
-    <w:p>
-      <w:pPr>
-        <w:pStyle w:val="Intestazione"/>
-        <w:bidi w:val="0"/>
-      </w:pPr>
-      <w:r>
-        <w:rPr>
-          <w:rtl w:val="0"/>
-        </w:rPr>
-        <w:t>Workflow annullatore</w:t>
+        <w:pStyle w:val="Intestazione 2"/>
+        <w:bidi w:val="0"/>
+      </w:pPr>
+      <w:r>
+        <w:rPr>
+          <w:rtl w:val="0"/>
+        </w:rPr>
+        <w:t>areaRiservata.js</w:t>
+      </w:r>
+    </w:p>
+    <w:p>
+      <w:pPr>
+        <w:pStyle w:val="Corpo"/>
+        <w:bidi w:val="0"/>
+      </w:pPr>
+    </w:p>
+    <w:p>
+      <w:pPr>
+        <w:pStyle w:val="Corpo"/>
+        <w:bidi w:val="0"/>
+      </w:pPr>
+      <w:r>
+        <w:rPr>
+          <w:rtl w:val="0"/>
+        </w:rPr>
+        <w:t xml:space="preserve">I moduli amministrazione evento, gestione biglietti e vendite biglietti contengono al loro interno un file chiamato </w:t>
+      </w:r>
+      <w:r>
+        <w:rPr>
+          <w:b w:val="1"/>
+          <w:bCs w:val="1"/>
+          <w:rtl w:val="0"/>
+          <w:lang w:val="it-IT"/>
+        </w:rPr>
+        <w:t>areaRiservata.js</w:t>
+      </w:r>
+      <w:r>
+        <w:rPr>
+          <w:rtl w:val="0"/>
+        </w:rPr>
+        <w:t>. All</w:t>
+      </w:r>
+      <w:r>
+        <w:rPr>
+          <w:rtl w:val="0"/>
+        </w:rPr>
+        <w:t>’</w:t>
+      </w:r>
+      <w:r>
+        <w:rPr>
+          <w:rtl w:val="0"/>
+        </w:rPr>
+        <w:t xml:space="preserve">interno del file viene definita la classe </w:t>
+      </w:r>
+      <w:r>
+        <w:rPr>
+          <w:b w:val="1"/>
+          <w:bCs w:val="1"/>
+          <w:rtl w:val="0"/>
+          <w:lang w:val="it-IT"/>
+        </w:rPr>
+        <w:t>AreaRiservata</w:t>
+      </w:r>
+      <w:r>
+        <w:rPr>
+          <w:rtl w:val="0"/>
+        </w:rPr>
+        <w:t>, implementata in maniera diversa in ciascuno dei tre moduli.</w:t>
+      </w:r>
+    </w:p>
+    <w:p>
+      <w:pPr>
+        <w:pStyle w:val="Corpo"/>
+        <w:bidi w:val="0"/>
+      </w:pPr>
+    </w:p>
+    <w:p>
+      <w:pPr>
+        <w:pStyle w:val="Corpo"/>
+        <w:bidi w:val="0"/>
+      </w:pPr>
+      <w:r>
+        <w:rPr>
+          <w:rtl w:val="0"/>
+        </w:rPr>
+        <w:t xml:space="preserve">La classe eredita da </w:t>
+      </w:r>
+      <w:r>
+        <w:rPr>
+          <w:b w:val="1"/>
+          <w:bCs w:val="1"/>
+          <w:rtl w:val="0"/>
+          <w:lang w:val="it-IT"/>
+        </w:rPr>
+        <w:t>HTMLpage</w:t>
+      </w:r>
+      <w:r>
+        <w:rPr>
+          <w:rtl w:val="0"/>
+        </w:rPr>
+        <w:t>. Il costruttore non fa altro che invocare il costruttore della superclasse per generare una nuova pagina web. A questa viene poi aggiunta come figlio la barra di navigazione che consente di navigare il catalogo ed aprire il menu a tendina.</w:t>
+      </w:r>
+    </w:p>
+    <w:p>
+      <w:pPr>
+        <w:pStyle w:val="Corpo"/>
+        <w:bidi w:val="0"/>
+      </w:pPr>
+    </w:p>
+    <w:p>
+      <w:pPr>
+        <w:pStyle w:val="Corpo"/>
+        <w:bidi w:val="0"/>
+      </w:pPr>
+      <w:r>
+        <w:rPr>
+          <w:rtl w:val="0"/>
+        </w:rPr>
+        <w:t>Il menu a tendina della barra viene poi personalizzato aggiungendo una serie di operazioni che l</w:t>
+      </w:r>
+      <w:r>
+        <w:rPr>
+          <w:rtl w:val="0"/>
+        </w:rPr>
+        <w:t>’</w:t>
+      </w:r>
+      <w:r>
+        <w:rPr>
+          <w:rtl w:val="0"/>
+        </w:rPr>
+        <w:t>utente pu</w:t>
+      </w:r>
+      <w:r>
+        <w:rPr>
+          <w:rtl w:val="0"/>
+        </w:rPr>
+        <w:t xml:space="preserve">ò </w:t>
+      </w:r>
+      <w:r>
+        <w:rPr>
+          <w:rtl w:val="0"/>
+        </w:rPr>
+        <w:t xml:space="preserve">eseguire dalla propria area riservata. Le voci del menu a tendina sono aggiunte invocando il metodo </w:t>
+      </w:r>
+      <w:r>
+        <w:rPr>
+          <w:b w:val="1"/>
+          <w:bCs w:val="1"/>
+          <w:rtl w:val="0"/>
+          <w:lang w:val="it-IT"/>
+        </w:rPr>
+        <w:t>addItem()</w:t>
+      </w:r>
+      <w:r>
+        <w:rPr>
+          <w:rtl w:val="0"/>
+        </w:rPr>
+        <w:t xml:space="preserve"> della classe </w:t>
+      </w:r>
+      <w:r>
+        <w:rPr>
+          <w:b w:val="1"/>
+          <w:bCs w:val="1"/>
+          <w:rtl w:val="0"/>
+          <w:lang w:val="it-IT"/>
+        </w:rPr>
+        <w:t>Bar</w:t>
+      </w:r>
+      <w:r>
+        <w:rPr>
+          <w:rtl w:val="0"/>
+        </w:rPr>
+        <w:t>.</w:t>
+      </w:r>
+    </w:p>
+    <w:p>
+      <w:pPr>
+        <w:pStyle w:val="Corpo"/>
+        <w:bidi w:val="0"/>
+      </w:pPr>
+    </w:p>
+    <w:p>
+      <w:pPr>
+        <w:pStyle w:val="Corpo"/>
+        <w:bidi w:val="0"/>
+      </w:pPr>
+      <w:r>
+        <w:rPr>
+          <w:rtl w:val="0"/>
+        </w:rPr>
+        <w:t>Il menu a tendina viene personalizzato in modo diverso in ciascuno dei tre moduli, poich</w:t>
+      </w:r>
+      <w:r>
+        <w:rPr>
+          <w:rtl w:val="0"/>
+        </w:rPr>
+        <w:t xml:space="preserve">é </w:t>
+      </w:r>
+      <w:r>
+        <w:rPr>
+          <w:rtl w:val="0"/>
+        </w:rPr>
+        <w:t>gli utenti che interagiscono con esse hanno privilegi diversi. Tutti i menu a tendina presentano per</w:t>
+      </w:r>
+      <w:r>
+        <w:rPr>
+          <w:rtl w:val="0"/>
+        </w:rPr>
+        <w:t xml:space="preserve">ò </w:t>
+      </w:r>
+      <w:r>
+        <w:rPr>
+          <w:rtl w:val="0"/>
+        </w:rPr>
+        <w:t>delle operazioni comuni:</w:t>
+      </w:r>
+    </w:p>
+    <w:p>
+      <w:pPr>
+        <w:pStyle w:val="Corpo"/>
+        <w:numPr>
+          <w:ilvl w:val="0"/>
+          <w:numId w:val="3"/>
+        </w:numPr>
+        <w:rPr>
+          <w:b w:val="1"/>
+          <w:bCs w:val="1"/>
+          <w:lang w:val="it-IT"/>
+        </w:rPr>
+      </w:pPr>
+      <w:r>
+        <w:rPr>
+          <w:b w:val="1"/>
+          <w:bCs w:val="1"/>
+          <w:rtl w:val="0"/>
+          <w:lang w:val="it-IT"/>
+        </w:rPr>
+        <w:t>Visualizza profilo utente</w:t>
+      </w:r>
+      <w:r>
+        <w:rPr>
+          <w:b w:val="0"/>
+          <w:bCs w:val="0"/>
+          <w:rtl w:val="0"/>
+          <w:lang w:val="it-IT"/>
+        </w:rPr>
+        <w:t>, permette all</w:t>
+      </w:r>
+      <w:r>
+        <w:rPr>
+          <w:b w:val="0"/>
+          <w:bCs w:val="0"/>
+          <w:rtl w:val="0"/>
+          <w:lang w:val="it-IT"/>
+        </w:rPr>
+        <w:t>’</w:t>
+      </w:r>
+      <w:r>
+        <w:rPr>
+          <w:b w:val="0"/>
+          <w:bCs w:val="0"/>
+          <w:rtl w:val="0"/>
+          <w:lang w:val="it-IT"/>
+        </w:rPr>
+        <w:t>utente di visualizzare i dati del profilo dell</w:t>
+      </w:r>
+      <w:r>
+        <w:rPr>
+          <w:b w:val="0"/>
+          <w:bCs w:val="0"/>
+          <w:rtl w:val="0"/>
+          <w:lang w:val="it-IT"/>
+        </w:rPr>
+        <w:t>’</w:t>
+      </w:r>
+      <w:r>
+        <w:rPr>
+          <w:b w:val="0"/>
+          <w:bCs w:val="0"/>
+          <w:rtl w:val="0"/>
+          <w:lang w:val="it-IT"/>
+        </w:rPr>
+        <w:t>utente ed eventualmente di modificarli;</w:t>
+      </w:r>
+    </w:p>
+    <w:p>
+      <w:pPr>
+        <w:pStyle w:val="Corpo"/>
+        <w:numPr>
+          <w:ilvl w:val="0"/>
+          <w:numId w:val="3"/>
+        </w:numPr>
+        <w:rPr>
+          <w:b w:val="1"/>
+          <w:bCs w:val="1"/>
+          <w:lang w:val="it-IT"/>
+        </w:rPr>
+      </w:pPr>
+      <w:r>
+        <w:rPr>
+          <w:b w:val="1"/>
+          <w:bCs w:val="1"/>
+          <w:rtl w:val="0"/>
+          <w:lang w:val="it-IT"/>
+        </w:rPr>
+        <w:t>Cambia password</w:t>
+      </w:r>
+      <w:r>
+        <w:rPr>
+          <w:b w:val="0"/>
+          <w:bCs w:val="0"/>
+          <w:rtl w:val="0"/>
+          <w:lang w:val="it-IT"/>
+        </w:rPr>
+        <w:t>, permette all</w:t>
+      </w:r>
+      <w:r>
+        <w:rPr>
+          <w:b w:val="0"/>
+          <w:bCs w:val="0"/>
+          <w:rtl w:val="0"/>
+          <w:lang w:val="it-IT"/>
+        </w:rPr>
+        <w:t>’</w:t>
+      </w:r>
+      <w:r>
+        <w:rPr>
+          <w:b w:val="0"/>
+          <w:bCs w:val="0"/>
+          <w:rtl w:val="0"/>
+          <w:lang w:val="it-IT"/>
+        </w:rPr>
+        <w:t>utente di modificare la password del proprio account;</w:t>
+      </w:r>
+    </w:p>
+    <w:p>
+      <w:pPr>
+        <w:pStyle w:val="Corpo"/>
+        <w:numPr>
+          <w:ilvl w:val="0"/>
+          <w:numId w:val="3"/>
+        </w:numPr>
+        <w:rPr>
+          <w:b w:val="1"/>
+          <w:bCs w:val="1"/>
+          <w:lang w:val="it-IT"/>
+        </w:rPr>
+      </w:pPr>
+      <w:r>
+        <w:rPr>
+          <w:b w:val="1"/>
+          <w:bCs w:val="1"/>
+          <w:rtl w:val="0"/>
+          <w:lang w:val="it-IT"/>
+        </w:rPr>
+        <w:t>Logout</w:t>
+      </w:r>
+      <w:r>
+        <w:rPr>
+          <w:b w:val="0"/>
+          <w:bCs w:val="0"/>
+          <w:rtl w:val="0"/>
+          <w:lang w:val="it-IT"/>
+        </w:rPr>
+        <w:t>, permette all</w:t>
+      </w:r>
+      <w:r>
+        <w:rPr>
+          <w:b w:val="0"/>
+          <w:bCs w:val="0"/>
+          <w:rtl w:val="0"/>
+          <w:lang w:val="it-IT"/>
+        </w:rPr>
+        <w:t>’</w:t>
+      </w:r>
+      <w:r>
+        <w:rPr>
+          <w:b w:val="0"/>
+          <w:bCs w:val="0"/>
+          <w:rtl w:val="0"/>
+          <w:lang w:val="it-IT"/>
+        </w:rPr>
+        <w:t>utente di eseguire il logout dall</w:t>
+      </w:r>
+      <w:r>
+        <w:rPr>
+          <w:b w:val="0"/>
+          <w:bCs w:val="0"/>
+          <w:rtl w:val="0"/>
+          <w:lang w:val="it-IT"/>
+        </w:rPr>
+        <w:t>’</w:t>
+      </w:r>
+      <w:r>
+        <w:rPr>
+          <w:b w:val="0"/>
+          <w:bCs w:val="0"/>
+          <w:rtl w:val="0"/>
+          <w:lang w:val="it-IT"/>
+        </w:rPr>
+        <w:t>applicazione web.</w:t>
+      </w:r>
+    </w:p>
+    <w:p>
+      <w:pPr>
+        <w:pStyle w:val="Corpo"/>
+        <w:rPr>
+          <w:b w:val="0"/>
+          <w:bCs w:val="0"/>
+        </w:rPr>
+      </w:pPr>
+      <w:r>
+        <w:rPr>
+          <w:b w:val="0"/>
+          <w:bCs w:val="0"/>
+          <w:rtl w:val="0"/>
+          <w:lang w:val="it-IT"/>
+        </w:rPr>
+        <w:t xml:space="preserve">Le pagine web del sito, definite nei cinque moduli, sono rappresentate come classi javascript che ereditano dalla classe </w:t>
+      </w:r>
+      <w:r>
+        <w:rPr>
+          <w:b w:val="1"/>
+          <w:bCs w:val="1"/>
+          <w:rtl w:val="0"/>
+          <w:lang w:val="it-IT"/>
+        </w:rPr>
+        <w:t xml:space="preserve">HTMLpage </w:t>
+      </w:r>
+      <w:r>
+        <w:rPr>
+          <w:b w:val="0"/>
+          <w:bCs w:val="0"/>
+          <w:rtl w:val="0"/>
+          <w:lang w:val="it-IT"/>
+        </w:rPr>
+        <w:t xml:space="preserve">(annullatore e utente ospite) o dalla classe </w:t>
+      </w:r>
+      <w:r>
+        <w:rPr>
+          <w:b w:val="1"/>
+          <w:bCs w:val="1"/>
+          <w:rtl w:val="0"/>
+          <w:lang w:val="it-IT"/>
+        </w:rPr>
+        <w:t>AreaRiservata</w:t>
+      </w:r>
+      <w:r>
+        <w:rPr>
+          <w:b w:val="0"/>
+          <w:bCs w:val="0"/>
+          <w:rtl w:val="0"/>
+          <w:lang w:val="it-IT"/>
+        </w:rPr>
+        <w:t xml:space="preserve"> (staff biglietteria, cliente, organizzatore eventi).</w:t>
+      </w:r>
+    </w:p>
+    <w:p>
+      <w:pPr>
+        <w:pStyle w:val="Corpo"/>
+        <w:rPr>
+          <w:b w:val="0"/>
+          <w:bCs w:val="0"/>
+        </w:rPr>
+      </w:pPr>
+    </w:p>
+    <w:p>
+      <w:pPr>
+        <w:pStyle w:val="Corpo"/>
+        <w:rPr>
+          <w:b w:val="0"/>
+          <w:bCs w:val="0"/>
+        </w:rPr>
+      </w:pPr>
+      <w:r>
+        <w:rPr>
+          <w:b w:val="0"/>
+          <w:bCs w:val="0"/>
+          <w:rtl w:val="0"/>
+          <w:lang w:val="it-IT"/>
+        </w:rPr>
+        <w:t xml:space="preserve">Il corpo delle pagine web viene poi riempito aggiungendo oggetti della classe </w:t>
+      </w:r>
+      <w:r>
+        <w:rPr>
+          <w:b w:val="1"/>
+          <w:bCs w:val="1"/>
+          <w:rtl w:val="0"/>
+          <w:lang w:val="it-IT"/>
+        </w:rPr>
+        <w:t>Widget</w:t>
+      </w:r>
+      <w:r>
+        <w:rPr>
+          <w:b w:val="0"/>
+          <w:bCs w:val="0"/>
+          <w:rtl w:val="0"/>
+          <w:lang w:val="it-IT"/>
+        </w:rPr>
+        <w:t xml:space="preserve"> o di sue sottoclassi.</w:t>
+      </w:r>
+    </w:p>
+    <w:p>
+      <w:pPr>
+        <w:pStyle w:val="Corpo"/>
+        <w:rPr>
+          <w:b w:val="0"/>
+          <w:bCs w:val="0"/>
+        </w:rPr>
+      </w:pPr>
+    </w:p>
+    <w:p>
+      <w:pPr>
+        <w:pStyle w:val="Corpo"/>
+      </w:pPr>
+      <w:r>
+        <w:rPr>
+          <w:b w:val="0"/>
+          <w:bCs w:val="0"/>
+          <w:rtl w:val="0"/>
+          <w:lang w:val="it-IT"/>
+        </w:rPr>
+        <w:t>In questa sezione non viene approfondita la struttura delle pagine web del sito. Queste sono descritte in maniera pi</w:t>
+      </w:r>
+      <w:r>
+        <w:rPr>
+          <w:b w:val="0"/>
+          <w:bCs w:val="0"/>
+          <w:rtl w:val="0"/>
+          <w:lang w:val="it-IT"/>
+        </w:rPr>
+        <w:t xml:space="preserve">ù </w:t>
+      </w:r>
+      <w:r>
+        <w:rPr>
+          <w:b w:val="0"/>
+          <w:bCs w:val="0"/>
+          <w:rtl w:val="0"/>
+          <w:lang w:val="it-IT"/>
+        </w:rPr>
+        <w:t>dettagliata all</w:t>
+      </w:r>
+      <w:r>
+        <w:rPr>
+          <w:b w:val="0"/>
+          <w:bCs w:val="0"/>
+          <w:rtl w:val="0"/>
+          <w:lang w:val="it-IT"/>
+        </w:rPr>
+        <w:t>’</w:t>
+      </w:r>
+      <w:r>
+        <w:rPr>
+          <w:b w:val="0"/>
+          <w:bCs w:val="0"/>
+          <w:rtl w:val="0"/>
+          <w:lang w:val="it-IT"/>
+        </w:rPr>
+        <w:t>interno della guida utente dell</w:t>
+      </w:r>
+      <w:r>
+        <w:rPr>
+          <w:b w:val="0"/>
+          <w:bCs w:val="0"/>
+          <w:rtl w:val="0"/>
+          <w:lang w:val="it-IT"/>
+        </w:rPr>
+        <w:t>’</w:t>
+      </w:r>
+      <w:r>
+        <w:rPr>
+          <w:b w:val="0"/>
+          <w:bCs w:val="0"/>
+          <w:rtl w:val="0"/>
+          <w:lang w:val="it-IT"/>
+        </w:rPr>
+        <w:t>applicazione web.</w:t>
       </w:r>
     </w:p>
     <w:sectPr>

</xml_diff>